<commit_message>
change arab raport template
</commit_message>
<xml_diff>
--- a/storage/template/fhq_template_rapor_bhs_arab.docx
+++ b/storage/template/fhq_template_rapor_bhs_arab.docx
@@ -493,14 +493,14 @@
       <w:tblPr>
         <w:tblStyle w:val="TableGrid"/>
         <w:tblW w:w="0" w:type="auto"/>
-        <w:tblInd w:w="392" w:type="dxa"/>
+        <w:jc w:val="center"/>
         <w:tblLook w:val="04A0" w:firstRow="1" w:lastRow="0" w:firstColumn="1" w:lastColumn="0" w:noHBand="0" w:noVBand="1"/>
       </w:tblPr>
       <w:tblGrid>
         <w:gridCol w:w="1452"/>
         <w:gridCol w:w="1220"/>
-        <w:gridCol w:w="651"/>
-        <w:gridCol w:w="1486"/>
+        <w:gridCol w:w="652"/>
+        <w:gridCol w:w="1485"/>
         <w:gridCol w:w="1929"/>
         <w:gridCol w:w="2558"/>
         <w:gridCol w:w="734"/>
@@ -508,10 +508,11 @@
       <w:tr>
         <w:trPr>
           <w:trHeight w:val="380"/>
+          <w:jc w:val="center"/>
         </w:trPr>
         <w:tc>
           <w:tcPr>
-            <w:tcW w:w="5250" w:type="dxa"/>
+            <w:tcW w:w="6738" w:type="dxa"/>
             <w:gridSpan w:val="5"/>
             <w:vAlign w:val="center"/>
           </w:tcPr>
@@ -552,7 +553,7 @@
         </w:tc>
         <w:tc>
           <w:tcPr>
-            <w:tcW w:w="3951" w:type="dxa"/>
+            <w:tcW w:w="2558" w:type="dxa"/>
             <w:vAlign w:val="center"/>
           </w:tcPr>
           <w:p>
@@ -592,7 +593,7 @@
         </w:tc>
         <w:tc>
           <w:tcPr>
-            <w:tcW w:w="829" w:type="dxa"/>
+            <w:tcW w:w="734" w:type="dxa"/>
             <w:vAlign w:val="center"/>
           </w:tcPr>
           <w:p>
@@ -635,82 +636,12 @@
       <w:tr>
         <w:trPr>
           <w:trHeight w:val="380"/>
+          <w:jc w:val="center"/>
         </w:trPr>
         <w:tc>
           <w:tcPr>
-            <w:tcW w:w="3052" w:type="dxa"/>
-            <w:gridSpan w:val="3"/>
-            <w:vAlign w:val="center"/>
-          </w:tcPr>
-          <w:p>
-            <w:pPr>
-              <w:tabs>
-                <w:tab w:val="left" w:pos="2268"/>
-                <w:tab w:val="left" w:pos="2552"/>
-                <w:tab w:val="left" w:pos="4962"/>
-                <w:tab w:val="left" w:pos="5245"/>
-                <w:tab w:val="left" w:pos="5812"/>
-                <w:tab w:val="left" w:pos="6096"/>
-              </w:tabs>
-              <w:spacing w:line="360" w:lineRule="auto"/>
-              <w:jc w:val="right"/>
-              <w:rPr>
-                <w:rFonts w:ascii="Calibri" w:hAnsi="Calibri" w:cs="Calibri"/>
-                <w:b/>
-                <w:bCs/>
-                <w:sz w:val="28"/>
-                <w:szCs w:val="28"/>
-                <w:lang w:val="en-ID"/>
-              </w:rPr>
-            </w:pPr>
-            <w:r>
-              <w:rPr>
-                <w:rFonts w:ascii="Arial" w:eastAsia="Times New Roman" w:hAnsi="Arial" w:cs="Arial"/>
-                <w:color w:val="000000"/>
-              </w:rPr>
-              <w:t>${nilai_uts_praktek_text}</w:t>
-            </w:r>
-          </w:p>
-        </w:tc>
-        <w:tc>
-          <w:tcPr>
-            <w:tcW w:w="2198" w:type="dxa"/>
-            <w:gridSpan w:val="2"/>
-            <w:vAlign w:val="center"/>
-          </w:tcPr>
-          <w:p>
-            <w:pPr>
-              <w:tabs>
-                <w:tab w:val="left" w:pos="2268"/>
-                <w:tab w:val="left" w:pos="2552"/>
-                <w:tab w:val="left" w:pos="4962"/>
-                <w:tab w:val="left" w:pos="5245"/>
-                <w:tab w:val="left" w:pos="5812"/>
-                <w:tab w:val="left" w:pos="6096"/>
-              </w:tabs>
-              <w:spacing w:line="360" w:lineRule="auto"/>
-              <w:jc w:val="right"/>
-              <w:rPr>
-                <w:rFonts w:ascii="Calibri" w:hAnsi="Calibri" w:cs="Calibri"/>
-                <w:b/>
-                <w:bCs/>
-                <w:sz w:val="28"/>
-                <w:szCs w:val="28"/>
-                <w:lang w:val="en-ID"/>
-              </w:rPr>
-            </w:pPr>
-            <w:r>
-              <w:rPr>
-                <w:rFonts w:ascii="Arial" w:eastAsia="Times New Roman" w:hAnsi="Arial" w:cs="Arial"/>
-                <w:color w:val="000000"/>
-              </w:rPr>
-              <w:t>${nilai_uts_praktek}</w:t>
-            </w:r>
-          </w:p>
-        </w:tc>
-        <w:tc>
-          <w:tcPr>
-            <w:tcW w:w="3951" w:type="dxa"/>
+            <w:tcW w:w="9296" w:type="dxa"/>
+            <w:gridSpan w:val="6"/>
             <w:vAlign w:val="center"/>
           </w:tcPr>
           <w:p>
@@ -762,7 +693,7 @@
         </w:tc>
         <w:tc>
           <w:tcPr>
-            <w:tcW w:w="829" w:type="dxa"/>
+            <w:tcW w:w="734" w:type="dxa"/>
             <w:vAlign w:val="center"/>
           </w:tcPr>
           <w:p>
@@ -804,10 +735,11 @@
       <w:tr>
         <w:trPr>
           <w:trHeight w:val="380"/>
+          <w:jc w:val="center"/>
         </w:trPr>
         <w:tc>
           <w:tcPr>
-            <w:tcW w:w="3052" w:type="dxa"/>
+            <w:tcW w:w="3324" w:type="dxa"/>
             <w:gridSpan w:val="3"/>
             <w:vAlign w:val="center"/>
           </w:tcPr>
@@ -837,13 +769,13 @@
                 <w:rFonts w:ascii="Arial" w:eastAsia="Times New Roman" w:hAnsi="Arial" w:cs="Arial"/>
                 <w:color w:val="000000"/>
               </w:rPr>
-              <w:t>${nilai_uts_teori_text}</w:t>
-            </w:r>
-          </w:p>
-        </w:tc>
-        <w:tc>
-          <w:tcPr>
-            <w:tcW w:w="2198" w:type="dxa"/>
+              <w:t>${nilai_uts_praktek_text}</w:t>
+            </w:r>
+          </w:p>
+        </w:tc>
+        <w:tc>
+          <w:tcPr>
+            <w:tcW w:w="3414" w:type="dxa"/>
             <w:gridSpan w:val="2"/>
             <w:vAlign w:val="center"/>
           </w:tcPr>
@@ -873,13 +805,13 @@
                 <w:rFonts w:ascii="Arial" w:eastAsia="Times New Roman" w:hAnsi="Arial" w:cs="Arial"/>
                 <w:color w:val="000000"/>
               </w:rPr>
-              <w:t>${nilai_uts_teori}</w:t>
-            </w:r>
-          </w:p>
-        </w:tc>
-        <w:tc>
-          <w:tcPr>
-            <w:tcW w:w="3951" w:type="dxa"/>
+              <w:t>${nilai_uts_praktek}</w:t>
+            </w:r>
+          </w:p>
+        </w:tc>
+        <w:tc>
+          <w:tcPr>
+            <w:tcW w:w="2558" w:type="dxa"/>
             <w:vAlign w:val="center"/>
           </w:tcPr>
           <w:p>
@@ -919,7 +851,7 @@
         </w:tc>
         <w:tc>
           <w:tcPr>
-            <w:tcW w:w="829" w:type="dxa"/>
+            <w:tcW w:w="734" w:type="dxa"/>
             <w:vAlign w:val="center"/>
           </w:tcPr>
           <w:p>
@@ -949,10 +881,11 @@
       <w:tr>
         <w:trPr>
           <w:trHeight w:val="380"/>
+          <w:jc w:val="center"/>
         </w:trPr>
         <w:tc>
           <w:tcPr>
-            <w:tcW w:w="3052" w:type="dxa"/>
+            <w:tcW w:w="3324" w:type="dxa"/>
             <w:gridSpan w:val="3"/>
             <w:vAlign w:val="center"/>
           </w:tcPr>
@@ -982,13 +915,13 @@
                 <w:rFonts w:ascii="Arial" w:eastAsia="Times New Roman" w:hAnsi="Arial" w:cs="Arial"/>
                 <w:color w:val="000000"/>
               </w:rPr>
-              <w:t>${nilai_uts_tahfizh_text}</w:t>
-            </w:r>
-          </w:p>
-        </w:tc>
-        <w:tc>
-          <w:tcPr>
-            <w:tcW w:w="2198" w:type="dxa"/>
+              <w:t>${nilai_uts_teori_text}</w:t>
+            </w:r>
+          </w:p>
+        </w:tc>
+        <w:tc>
+          <w:tcPr>
+            <w:tcW w:w="3414" w:type="dxa"/>
             <w:gridSpan w:val="2"/>
             <w:vAlign w:val="center"/>
           </w:tcPr>
@@ -1018,13 +951,13 @@
                 <w:rFonts w:ascii="Arial" w:eastAsia="Times New Roman" w:hAnsi="Arial" w:cs="Arial"/>
                 <w:color w:val="000000"/>
               </w:rPr>
-              <w:t>${nilai_uts_tahfizh}</w:t>
-            </w:r>
-          </w:p>
-        </w:tc>
-        <w:tc>
-          <w:tcPr>
-            <w:tcW w:w="3951" w:type="dxa"/>
+              <w:t>${nilai_uts_teori}</w:t>
+            </w:r>
+          </w:p>
+        </w:tc>
+        <w:tc>
+          <w:tcPr>
+            <w:tcW w:w="2558" w:type="dxa"/>
             <w:vAlign w:val="center"/>
           </w:tcPr>
           <w:p>
@@ -1064,7 +997,7 @@
         </w:tc>
         <w:tc>
           <w:tcPr>
-            <w:tcW w:w="829" w:type="dxa"/>
+            <w:tcW w:w="734" w:type="dxa"/>
             <w:vAlign w:val="center"/>
           </w:tcPr>
           <w:p>
@@ -1094,6 +1027,7 @@
       <w:tr>
         <w:trPr>
           <w:trHeight w:val="380"/>
+          <w:jc w:val="center"/>
         </w:trPr>
         <w:tc>
           <w:tcPr>
@@ -1111,14 +1045,13 @@
                 <w:tab w:val="left" w:pos="5812"/>
                 <w:tab w:val="left" w:pos="6096"/>
               </w:tabs>
-              <w:spacing w:line="360" w:lineRule="auto"/>
               <w:jc w:val="center"/>
               <w:rPr>
                 <w:rFonts w:ascii="Calibri" w:hAnsi="Calibri" w:cs="Calibri"/>
                 <w:b/>
                 <w:bCs/>
-                <w:sz w:val="32"/>
-                <w:szCs w:val="32"/>
+                <w:sz w:val="2"/>
+                <w:szCs w:val="2"/>
                 <w:lang w:val="en-ID"/>
               </w:rPr>
             </w:pPr>
@@ -1128,82 +1061,12 @@
       <w:tr>
         <w:trPr>
           <w:trHeight w:val="380"/>
+          <w:jc w:val="center"/>
         </w:trPr>
         <w:tc>
           <w:tcPr>
-            <w:tcW w:w="3052" w:type="dxa"/>
-            <w:gridSpan w:val="3"/>
-            <w:vAlign w:val="center"/>
-          </w:tcPr>
-          <w:p>
-            <w:pPr>
-              <w:tabs>
-                <w:tab w:val="left" w:pos="2268"/>
-                <w:tab w:val="left" w:pos="2552"/>
-                <w:tab w:val="left" w:pos="4962"/>
-                <w:tab w:val="left" w:pos="5245"/>
-                <w:tab w:val="left" w:pos="5812"/>
-                <w:tab w:val="left" w:pos="6096"/>
-              </w:tabs>
-              <w:spacing w:line="360" w:lineRule="auto"/>
-              <w:jc w:val="right"/>
-              <w:rPr>
-                <w:rFonts w:ascii="Calibri" w:hAnsi="Calibri" w:cs="Calibri"/>
-                <w:b/>
-                <w:bCs/>
-                <w:sz w:val="28"/>
-                <w:szCs w:val="28"/>
-                <w:lang w:val="en-ID"/>
-              </w:rPr>
-            </w:pPr>
-            <w:r>
-              <w:rPr>
-                <w:rFonts w:ascii="Arial" w:eastAsia="Times New Roman" w:hAnsi="Arial" w:cs="Arial"/>
-                <w:color w:val="000000"/>
-              </w:rPr>
-              <w:t>${nilai_uas_praktek_text}</w:t>
-            </w:r>
-          </w:p>
-        </w:tc>
-        <w:tc>
-          <w:tcPr>
-            <w:tcW w:w="2198" w:type="dxa"/>
-            <w:gridSpan w:val="2"/>
-            <w:vAlign w:val="center"/>
-          </w:tcPr>
-          <w:p>
-            <w:pPr>
-              <w:tabs>
-                <w:tab w:val="left" w:pos="2268"/>
-                <w:tab w:val="left" w:pos="2552"/>
-                <w:tab w:val="left" w:pos="4962"/>
-                <w:tab w:val="left" w:pos="5245"/>
-                <w:tab w:val="left" w:pos="5812"/>
-                <w:tab w:val="left" w:pos="6096"/>
-              </w:tabs>
-              <w:spacing w:line="360" w:lineRule="auto"/>
-              <w:jc w:val="right"/>
-              <w:rPr>
-                <w:rFonts w:ascii="Calibri" w:hAnsi="Calibri" w:cs="Calibri"/>
-                <w:b/>
-                <w:bCs/>
-                <w:sz w:val="28"/>
-                <w:szCs w:val="28"/>
-                <w:lang w:val="en-ID"/>
-              </w:rPr>
-            </w:pPr>
-            <w:r>
-              <w:rPr>
-                <w:rFonts w:ascii="Arial" w:eastAsia="Times New Roman" w:hAnsi="Arial" w:cs="Arial"/>
-                <w:color w:val="000000"/>
-              </w:rPr>
-              <w:t>${nilai_uas_praktek}</w:t>
-            </w:r>
-          </w:p>
-        </w:tc>
-        <w:tc>
-          <w:tcPr>
-            <w:tcW w:w="3951" w:type="dxa"/>
+            <w:tcW w:w="9296" w:type="dxa"/>
+            <w:gridSpan w:val="6"/>
             <w:vAlign w:val="center"/>
           </w:tcPr>
           <w:p>
@@ -1255,7 +1118,7 @@
         </w:tc>
         <w:tc>
           <w:tcPr>
-            <w:tcW w:w="829" w:type="dxa"/>
+            <w:tcW w:w="734" w:type="dxa"/>
             <w:vAlign w:val="center"/>
           </w:tcPr>
           <w:p>
@@ -1297,10 +1160,11 @@
       <w:tr>
         <w:trPr>
           <w:trHeight w:val="380"/>
+          <w:jc w:val="center"/>
         </w:trPr>
         <w:tc>
           <w:tcPr>
-            <w:tcW w:w="3052" w:type="dxa"/>
+            <w:tcW w:w="3324" w:type="dxa"/>
             <w:gridSpan w:val="3"/>
             <w:vAlign w:val="center"/>
           </w:tcPr>
@@ -1330,13 +1194,13 @@
                 <w:rFonts w:ascii="Arial" w:eastAsia="Times New Roman" w:hAnsi="Arial" w:cs="Arial"/>
                 <w:color w:val="000000"/>
               </w:rPr>
-              <w:t>${nilai_uas_teori_text}</w:t>
-            </w:r>
-          </w:p>
-        </w:tc>
-        <w:tc>
-          <w:tcPr>
-            <w:tcW w:w="2198" w:type="dxa"/>
+              <w:t>${nilai_uas_praktek_text}</w:t>
+            </w:r>
+          </w:p>
+        </w:tc>
+        <w:tc>
+          <w:tcPr>
+            <w:tcW w:w="3414" w:type="dxa"/>
             <w:gridSpan w:val="2"/>
             <w:vAlign w:val="center"/>
           </w:tcPr>
@@ -1366,13 +1230,13 @@
                 <w:rFonts w:ascii="Arial" w:eastAsia="Times New Roman" w:hAnsi="Arial" w:cs="Arial"/>
                 <w:color w:val="000000"/>
               </w:rPr>
-              <w:t>${nilai_uas_teori}</w:t>
-            </w:r>
-          </w:p>
-        </w:tc>
-        <w:tc>
-          <w:tcPr>
-            <w:tcW w:w="3951" w:type="dxa"/>
+              <w:t>${nilai_uas_praktek}</w:t>
+            </w:r>
+          </w:p>
+        </w:tc>
+        <w:tc>
+          <w:tcPr>
+            <w:tcW w:w="2558" w:type="dxa"/>
             <w:vAlign w:val="center"/>
           </w:tcPr>
           <w:p>
@@ -1412,7 +1276,7 @@
         </w:tc>
         <w:tc>
           <w:tcPr>
-            <w:tcW w:w="829" w:type="dxa"/>
+            <w:tcW w:w="734" w:type="dxa"/>
             <w:vAlign w:val="center"/>
           </w:tcPr>
           <w:p>
@@ -1442,11 +1306,15 @@
       <w:tr>
         <w:trPr>
           <w:trHeight w:val="365"/>
+          <w:jc w:val="center"/>
         </w:trPr>
         <w:tc>
           <w:tcPr>
-            <w:tcW w:w="3052" w:type="dxa"/>
+            <w:tcW w:w="3324" w:type="dxa"/>
             <w:gridSpan w:val="3"/>
+            <w:tcBorders>
+              <w:bottom w:val="single" w:sz="4" w:space="0" w:color="auto"/>
+            </w:tcBorders>
             <w:vAlign w:val="center"/>
           </w:tcPr>
           <w:p>
@@ -1475,14 +1343,17 @@
                 <w:rFonts w:ascii="Arial" w:eastAsia="Times New Roman" w:hAnsi="Arial" w:cs="Arial"/>
                 <w:color w:val="000000"/>
               </w:rPr>
-              <w:t>${nilai_uas_tahfizh_text}</w:t>
-            </w:r>
-          </w:p>
-        </w:tc>
-        <w:tc>
-          <w:tcPr>
-            <w:tcW w:w="2198" w:type="dxa"/>
+              <w:t>${nilai_uas_teori_text}</w:t>
+            </w:r>
+          </w:p>
+        </w:tc>
+        <w:tc>
+          <w:tcPr>
+            <w:tcW w:w="3414" w:type="dxa"/>
             <w:gridSpan w:val="2"/>
+            <w:tcBorders>
+              <w:bottom w:val="single" w:sz="4" w:space="0" w:color="auto"/>
+            </w:tcBorders>
             <w:vAlign w:val="center"/>
           </w:tcPr>
           <w:p>
@@ -1511,13 +1382,16 @@
                 <w:rFonts w:ascii="Arial" w:eastAsia="Times New Roman" w:hAnsi="Arial" w:cs="Arial"/>
                 <w:color w:val="000000"/>
               </w:rPr>
-              <w:t>${nilai_uas_tahfizh}</w:t>
-            </w:r>
-          </w:p>
-        </w:tc>
-        <w:tc>
-          <w:tcPr>
-            <w:tcW w:w="3951" w:type="dxa"/>
+              <w:t>${nilai_uas_teori}</w:t>
+            </w:r>
+          </w:p>
+        </w:tc>
+        <w:tc>
+          <w:tcPr>
+            <w:tcW w:w="2558" w:type="dxa"/>
+            <w:tcBorders>
+              <w:bottom w:val="single" w:sz="4" w:space="0" w:color="auto"/>
+            </w:tcBorders>
             <w:vAlign w:val="center"/>
           </w:tcPr>
           <w:p>
@@ -1557,7 +1431,10 @@
         </w:tc>
         <w:tc>
           <w:tcPr>
-            <w:tcW w:w="829" w:type="dxa"/>
+            <w:tcW w:w="734" w:type="dxa"/>
+            <w:tcBorders>
+              <w:bottom w:val="single" w:sz="4" w:space="0" w:color="auto"/>
+            </w:tcBorders>
             <w:vAlign w:val="center"/>
           </w:tcPr>
           <w:p>
@@ -1587,11 +1464,18 @@
       <w:tr>
         <w:trPr>
           <w:trHeight w:val="365"/>
+          <w:jc w:val="center"/>
         </w:trPr>
         <w:tc>
           <w:tcPr>
             <w:tcW w:w="10030" w:type="dxa"/>
             <w:gridSpan w:val="7"/>
+            <w:tcBorders>
+              <w:top w:val="single" w:sz="4" w:space="0" w:color="auto"/>
+              <w:left w:val="nil"/>
+              <w:bottom w:val="single" w:sz="4" w:space="0" w:color="auto"/>
+              <w:right w:val="nil"/>
+            </w:tcBorders>
             <w:vAlign w:val="center"/>
           </w:tcPr>
           <w:p>
@@ -1621,11 +1505,15 @@
       <w:tr>
         <w:trPr>
           <w:trHeight w:val="365"/>
+          <w:jc w:val="center"/>
         </w:trPr>
         <w:tc>
           <w:tcPr>
-            <w:tcW w:w="3052" w:type="dxa"/>
+            <w:tcW w:w="3324" w:type="dxa"/>
             <w:gridSpan w:val="3"/>
+            <w:tcBorders>
+              <w:top w:val="single" w:sz="4" w:space="0" w:color="auto"/>
+            </w:tcBorders>
             <w:vAlign w:val="center"/>
           </w:tcPr>
           <w:p>
@@ -1653,8 +1541,11 @@
         </w:tc>
         <w:tc>
           <w:tcPr>
-            <w:tcW w:w="2198" w:type="dxa"/>
+            <w:tcW w:w="3414" w:type="dxa"/>
             <w:gridSpan w:val="2"/>
+            <w:tcBorders>
+              <w:top w:val="single" w:sz="4" w:space="0" w:color="auto"/>
+            </w:tcBorders>
             <w:vAlign w:val="center"/>
           </w:tcPr>
           <w:p>
@@ -1682,7 +1573,10 @@
         </w:tc>
         <w:tc>
           <w:tcPr>
-            <w:tcW w:w="3951" w:type="dxa"/>
+            <w:tcW w:w="2558" w:type="dxa"/>
+            <w:tcBorders>
+              <w:top w:val="single" w:sz="4" w:space="0" w:color="auto"/>
+            </w:tcBorders>
             <w:vAlign w:val="center"/>
           </w:tcPr>
           <w:p>
@@ -1707,11 +1601,38 @@
                 <w:lang w:val="id-ID" w:bidi="ar-EG"/>
               </w:rPr>
             </w:pPr>
-          </w:p>
-        </w:tc>
-        <w:tc>
-          <w:tcPr>
-            <w:tcW w:w="829" w:type="dxa"/>
+            <w:r>
+              <w:rPr>
+                <w:rFonts w:ascii="Calibri" w:hAnsi="Calibri" w:cs="Calibri" w:hint="cs"/>
+                <w:b/>
+                <w:bCs/>
+                <w:sz w:val="36"/>
+                <w:szCs w:val="36"/>
+                <w:rtl/>
+                <w:lang w:val="id-ID" w:bidi="ar-EG"/>
+              </w:rPr>
+              <w:t>الواجبات</w:t>
+            </w:r>
+            <w:r>
+              <w:rPr>
+                <w:rFonts w:ascii="Calibri" w:hAnsi="Calibri" w:cs="Calibri" w:hint="cs"/>
+                <w:b/>
+                <w:bCs/>
+                <w:sz w:val="36"/>
+                <w:szCs w:val="36"/>
+                <w:rtl/>
+                <w:lang w:val="id-ID" w:bidi="ar-EG"/>
+              </w:rPr>
+              <w:t xml:space="preserve"> </w:t>
+            </w:r>
+          </w:p>
+        </w:tc>
+        <w:tc>
+          <w:tcPr>
+            <w:tcW w:w="734" w:type="dxa"/>
+            <w:tcBorders>
+              <w:top w:val="single" w:sz="4" w:space="0" w:color="auto"/>
+            </w:tcBorders>
             <w:vAlign w:val="center"/>
           </w:tcPr>
           <w:p>
@@ -1728,21 +1649,21 @@
               <w:jc w:val="center"/>
               <w:rPr>
                 <w:rFonts w:ascii="Calibri" w:hAnsi="Calibri" w:cs="Calibri"/>
-                <w:b/>
-                <w:bCs/>
-                <w:sz w:val="32"/>
-                <w:szCs w:val="32"/>
-                <w:lang w:val="en-ID"/>
-              </w:rPr>
-            </w:pPr>
-            <w:r>
-              <w:rPr>
-                <w:rFonts w:ascii="Calibri" w:hAnsi="Calibri" w:cs="Calibri" w:hint="cs"/>
                 <w:b/>
                 <w:bCs/>
                 <w:sz w:val="32"/>
                 <w:szCs w:val="32"/>
                 <w:rtl/>
+                <w:lang w:val="en-ID"/>
+              </w:rPr>
+            </w:pPr>
+            <w:r>
+              <w:rPr>
+                <w:rFonts w:ascii="Calibri" w:hAnsi="Calibri" w:cs="Calibri"/>
+                <w:b/>
+                <w:bCs/>
+                <w:sz w:val="32"/>
+                <w:szCs w:val="32"/>
                 <w:lang w:val="en-ID"/>
               </w:rPr>
               <w:t>3</w:t>
@@ -1753,11 +1674,11 @@
       <w:tr>
         <w:trPr>
           <w:trHeight w:val="365"/>
+          <w:jc w:val="center"/>
         </w:trPr>
         <w:tc>
           <w:tcPr>
-            <w:tcW w:w="3052" w:type="dxa"/>
-            <w:gridSpan w:val="3"/>
+            <w:tcW w:w="1452" w:type="dxa"/>
             <w:vAlign w:val="center"/>
           </w:tcPr>
           <w:p>
@@ -1781,12 +1702,18 @@
                 <w:lang w:val="en-ID"/>
               </w:rPr>
             </w:pPr>
-          </w:p>
-        </w:tc>
-        <w:tc>
-          <w:tcPr>
-            <w:tcW w:w="2198" w:type="dxa"/>
-            <w:gridSpan w:val="2"/>
+            <w:r>
+              <w:rPr>
+                <w:rFonts w:ascii="Arial" w:eastAsia="Times New Roman" w:hAnsi="Arial" w:cs="Arial"/>
+                <w:color w:val="000000"/>
+              </w:rPr>
+              <w:t>${kehadiran}</w:t>
+            </w:r>
+          </w:p>
+        </w:tc>
+        <w:tc>
+          <w:tcPr>
+            <w:tcW w:w="1220" w:type="dxa"/>
             <w:vAlign w:val="center"/>
           </w:tcPr>
           <w:p>
@@ -1810,11 +1737,89 @@
                 <w:lang w:val="en-ID"/>
               </w:rPr>
             </w:pPr>
-          </w:p>
-        </w:tc>
-        <w:tc>
-          <w:tcPr>
-            <w:tcW w:w="3951" w:type="dxa"/>
+            <w:r>
+              <w:rPr>
+                <w:rFonts w:ascii="Arial" w:eastAsia="Times New Roman" w:hAnsi="Arial" w:cs="Arial"/>
+                <w:color w:val="000000"/>
+              </w:rPr>
+              <w:t>kali</w:t>
+            </w:r>
+          </w:p>
+        </w:tc>
+        <w:tc>
+          <w:tcPr>
+            <w:tcW w:w="2137" w:type="dxa"/>
+            <w:gridSpan w:val="2"/>
+            <w:vAlign w:val="center"/>
+          </w:tcPr>
+          <w:p>
+            <w:pPr>
+              <w:tabs>
+                <w:tab w:val="left" w:pos="2268"/>
+                <w:tab w:val="left" w:pos="2552"/>
+                <w:tab w:val="left" w:pos="4962"/>
+                <w:tab w:val="left" w:pos="5245"/>
+                <w:tab w:val="left" w:pos="5812"/>
+                <w:tab w:val="left" w:pos="6096"/>
+              </w:tabs>
+              <w:spacing w:line="360" w:lineRule="auto"/>
+              <w:jc w:val="right"/>
+              <w:rPr>
+                <w:rFonts w:ascii="Calibri" w:hAnsi="Calibri" w:cs="Calibri"/>
+                <w:b/>
+                <w:bCs/>
+                <w:sz w:val="28"/>
+                <w:szCs w:val="28"/>
+                <w:lang w:val="en-ID"/>
+              </w:rPr>
+            </w:pPr>
+            <w:r>
+              <w:rPr>
+                <w:rFonts w:ascii="Arial" w:eastAsia="Times New Roman" w:hAnsi="Arial" w:cs="Arial"/>
+                <w:color w:val="000000"/>
+              </w:rPr>
+              <w:t>${kehadiran_grade}</w:t>
+            </w:r>
+          </w:p>
+        </w:tc>
+        <w:tc>
+          <w:tcPr>
+            <w:tcW w:w="1929" w:type="dxa"/>
+            <w:vAlign w:val="center"/>
+          </w:tcPr>
+          <w:p>
+            <w:pPr>
+              <w:tabs>
+                <w:tab w:val="left" w:pos="2268"/>
+                <w:tab w:val="left" w:pos="2552"/>
+                <w:tab w:val="left" w:pos="4962"/>
+                <w:tab w:val="left" w:pos="5245"/>
+                <w:tab w:val="left" w:pos="5812"/>
+                <w:tab w:val="left" w:pos="6096"/>
+              </w:tabs>
+              <w:spacing w:line="360" w:lineRule="auto"/>
+              <w:jc w:val="right"/>
+              <w:rPr>
+                <w:rFonts w:ascii="Calibri" w:hAnsi="Calibri" w:cs="Calibri"/>
+                <w:b/>
+                <w:bCs/>
+                <w:sz w:val="28"/>
+                <w:szCs w:val="28"/>
+                <w:lang w:val="en-ID"/>
+              </w:rPr>
+            </w:pPr>
+            <w:r>
+              <w:rPr>
+                <w:rFonts w:ascii="Arial" w:eastAsia="Times New Roman" w:hAnsi="Arial" w:cs="Arial"/>
+                <w:color w:val="000000"/>
+              </w:rPr>
+              <w:t>${kehadiran_text}</w:t>
+            </w:r>
+          </w:p>
+        </w:tc>
+        <w:tc>
+          <w:tcPr>
+            <w:tcW w:w="2558" w:type="dxa"/>
             <w:vAlign w:val="center"/>
           </w:tcPr>
           <w:p>
@@ -1849,241 +1854,13 @@
                 <w:rtl/>
                 <w:lang w:val="id-ID" w:bidi="ar-EG"/>
               </w:rPr>
-              <w:t>الواجبات</w:t>
-            </w:r>
-            <w:r>
-              <w:rPr>
-                <w:rFonts w:ascii="Calibri" w:hAnsi="Calibri" w:cs="Calibri" w:hint="cs"/>
-                <w:b/>
-                <w:bCs/>
-                <w:sz w:val="36"/>
-                <w:szCs w:val="36"/>
-                <w:rtl/>
-                <w:lang w:val="id-ID" w:bidi="ar-EG"/>
-              </w:rPr>
-              <w:t xml:space="preserve"> </w:t>
-            </w:r>
-          </w:p>
-        </w:tc>
-        <w:tc>
-          <w:tcPr>
-            <w:tcW w:w="829" w:type="dxa"/>
-            <w:vAlign w:val="center"/>
-          </w:tcPr>
-          <w:p>
-            <w:pPr>
-              <w:tabs>
-                <w:tab w:val="left" w:pos="2268"/>
-                <w:tab w:val="left" w:pos="2552"/>
-                <w:tab w:val="left" w:pos="4962"/>
-                <w:tab w:val="left" w:pos="5245"/>
-                <w:tab w:val="left" w:pos="5812"/>
-                <w:tab w:val="left" w:pos="6096"/>
-              </w:tabs>
-              <w:spacing w:line="360" w:lineRule="auto"/>
-              <w:jc w:val="center"/>
-              <w:rPr>
-                <w:rFonts w:ascii="Calibri" w:hAnsi="Calibri" w:cs="Calibri"/>
-                <w:b/>
-                <w:bCs/>
-                <w:sz w:val="32"/>
-                <w:szCs w:val="32"/>
-                <w:rtl/>
-                <w:lang w:val="en-ID"/>
-              </w:rPr>
-            </w:pPr>
-          </w:p>
-        </w:tc>
-      </w:tr>
-      <w:tr>
-        <w:trPr>
-          <w:trHeight w:val="365"/>
-        </w:trPr>
-        <w:tc>
-          <w:tcPr>
-            <w:tcW w:w="1312" w:type="dxa"/>
-            <w:vAlign w:val="center"/>
-          </w:tcPr>
-          <w:p>
-            <w:pPr>
-              <w:tabs>
-                <w:tab w:val="left" w:pos="2268"/>
-                <w:tab w:val="left" w:pos="2552"/>
-                <w:tab w:val="left" w:pos="4962"/>
-                <w:tab w:val="left" w:pos="5245"/>
-                <w:tab w:val="left" w:pos="5812"/>
-                <w:tab w:val="left" w:pos="6096"/>
-              </w:tabs>
-              <w:spacing w:line="360" w:lineRule="auto"/>
-              <w:jc w:val="right"/>
-              <w:rPr>
-                <w:rFonts w:ascii="Calibri" w:hAnsi="Calibri" w:cs="Calibri"/>
-                <w:b/>
-                <w:bCs/>
-                <w:sz w:val="28"/>
-                <w:szCs w:val="28"/>
-                <w:lang w:val="en-ID"/>
-              </w:rPr>
-            </w:pPr>
-            <w:r>
-              <w:rPr>
-                <w:rFonts w:ascii="Arial" w:eastAsia="Times New Roman" w:hAnsi="Arial" w:cs="Arial"/>
-                <w:color w:val="000000"/>
-              </w:rPr>
-              <w:t>${kehadiran}</w:t>
-            </w:r>
-          </w:p>
-        </w:tc>
-        <w:tc>
-          <w:tcPr>
-            <w:tcW w:w="1313" w:type="dxa"/>
-            <w:vAlign w:val="center"/>
-          </w:tcPr>
-          <w:p>
-            <w:pPr>
-              <w:tabs>
-                <w:tab w:val="left" w:pos="2268"/>
-                <w:tab w:val="left" w:pos="2552"/>
-                <w:tab w:val="left" w:pos="4962"/>
-                <w:tab w:val="left" w:pos="5245"/>
-                <w:tab w:val="left" w:pos="5812"/>
-                <w:tab w:val="left" w:pos="6096"/>
-              </w:tabs>
-              <w:spacing w:line="360" w:lineRule="auto"/>
-              <w:jc w:val="right"/>
-              <w:rPr>
-                <w:rFonts w:ascii="Calibri" w:hAnsi="Calibri" w:cs="Calibri"/>
-                <w:b/>
-                <w:bCs/>
-                <w:sz w:val="28"/>
-                <w:szCs w:val="28"/>
-                <w:lang w:val="en-ID"/>
-              </w:rPr>
-            </w:pPr>
-            <w:r>
-              <w:rPr>
-                <w:rFonts w:ascii="Arial" w:eastAsia="Times New Roman" w:hAnsi="Arial" w:cs="Arial"/>
-                <w:color w:val="000000"/>
-              </w:rPr>
-              <w:t>kali</w:t>
-            </w:r>
-          </w:p>
-        </w:tc>
-        <w:tc>
-          <w:tcPr>
-            <w:tcW w:w="1312" w:type="dxa"/>
-            <w:gridSpan w:val="2"/>
-            <w:vAlign w:val="center"/>
-          </w:tcPr>
-          <w:p>
-            <w:pPr>
-              <w:tabs>
-                <w:tab w:val="left" w:pos="2268"/>
-                <w:tab w:val="left" w:pos="2552"/>
-                <w:tab w:val="left" w:pos="4962"/>
-                <w:tab w:val="left" w:pos="5245"/>
-                <w:tab w:val="left" w:pos="5812"/>
-                <w:tab w:val="left" w:pos="6096"/>
-              </w:tabs>
-              <w:spacing w:line="360" w:lineRule="auto"/>
-              <w:jc w:val="right"/>
-              <w:rPr>
-                <w:rFonts w:ascii="Calibri" w:hAnsi="Calibri" w:cs="Calibri"/>
-                <w:b/>
-                <w:bCs/>
-                <w:sz w:val="28"/>
-                <w:szCs w:val="28"/>
-                <w:lang w:val="en-ID"/>
-              </w:rPr>
-            </w:pPr>
-            <w:r>
-              <w:rPr>
-                <w:rFonts w:ascii="Arial" w:eastAsia="Times New Roman" w:hAnsi="Arial" w:cs="Arial"/>
-                <w:color w:val="000000"/>
-              </w:rPr>
-              <w:t>${kehadiran_grade}</w:t>
-            </w:r>
-          </w:p>
-        </w:tc>
-        <w:tc>
-          <w:tcPr>
-            <w:tcW w:w="1313" w:type="dxa"/>
-            <w:vAlign w:val="center"/>
-          </w:tcPr>
-          <w:p>
-            <w:pPr>
-              <w:tabs>
-                <w:tab w:val="left" w:pos="2268"/>
-                <w:tab w:val="left" w:pos="2552"/>
-                <w:tab w:val="left" w:pos="4962"/>
-                <w:tab w:val="left" w:pos="5245"/>
-                <w:tab w:val="left" w:pos="5812"/>
-                <w:tab w:val="left" w:pos="6096"/>
-              </w:tabs>
-              <w:spacing w:line="360" w:lineRule="auto"/>
-              <w:jc w:val="right"/>
-              <w:rPr>
-                <w:rFonts w:ascii="Calibri" w:hAnsi="Calibri" w:cs="Calibri"/>
-                <w:b/>
-                <w:bCs/>
-                <w:sz w:val="28"/>
-                <w:szCs w:val="28"/>
-                <w:lang w:val="en-ID"/>
-              </w:rPr>
-            </w:pPr>
-            <w:r>
-              <w:rPr>
-                <w:rFonts w:ascii="Arial" w:eastAsia="Times New Roman" w:hAnsi="Arial" w:cs="Arial"/>
-                <w:color w:val="000000"/>
-              </w:rPr>
-              <w:t>${kehadiran_text}</w:t>
-            </w:r>
-          </w:p>
-        </w:tc>
-        <w:tc>
-          <w:tcPr>
-            <w:tcW w:w="3951" w:type="dxa"/>
-            <w:vAlign w:val="center"/>
-          </w:tcPr>
-          <w:p>
-            <w:pPr>
-              <w:tabs>
-                <w:tab w:val="left" w:pos="2268"/>
-                <w:tab w:val="left" w:pos="2552"/>
-                <w:tab w:val="left" w:pos="4962"/>
-                <w:tab w:val="left" w:pos="5245"/>
-                <w:tab w:val="left" w:pos="5812"/>
-                <w:tab w:val="left" w:pos="6096"/>
-              </w:tabs>
-              <w:spacing w:line="360" w:lineRule="auto"/>
-              <w:jc w:val="right"/>
-              <w:rPr>
-                <w:rFonts w:ascii="Calibri" w:hAnsi="Calibri" w:cs="Calibri"/>
-                <w:b/>
-                <w:bCs/>
-                <w:sz w:val="36"/>
-                <w:szCs w:val="36"/>
-                <w:rtl/>
-                <w:lang w:val="id-ID" w:bidi="ar-EG"/>
-              </w:rPr>
-            </w:pPr>
-            <w:r>
-              <w:rPr>
-                <w:rFonts w:ascii="Calibri" w:hAnsi="Calibri" w:cs="Calibri" w:hint="cs"/>
-                <w:b/>
-                <w:bCs/>
-                <w:sz w:val="36"/>
-                <w:szCs w:val="36"/>
-                <w:rtl/>
-                <w:lang w:val="id-ID" w:bidi="ar-EG"/>
-              </w:rPr>
               <w:t>الحضور</w:t>
             </w:r>
           </w:p>
         </w:tc>
         <w:tc>
           <w:tcPr>
-            <w:tcW w:w="829" w:type="dxa"/>
+            <w:tcW w:w="734" w:type="dxa"/>
             <w:vAlign w:val="center"/>
           </w:tcPr>
           <w:p>
@@ -2262,7 +2039,7 @@
                 <w:szCs w:val="36"/>
                 <w:rtl/>
               </w:rPr>
-              <w:t xml:space="preserve">      </w:t>
+              <w:t xml:space="preserve"> ${date}</w:t>
             </w:r>
             <w:r>
               <w:rPr>
@@ -2284,135 +2061,57 @@
                 <w:szCs w:val="36"/>
                 <w:rtl/>
               </w:rPr>
-              <w:t>{date}$</w:t>
-            </w:r>
-            <w:r>
-              <w:rPr>
-                <w:rFonts w:ascii="Calibri" w:hAnsi="Calibri" w:cs="Calibri" w:hint="cs"/>
+              <w:t xml:space="preserve">      </w:t>
+            </w:r>
+          </w:p>
+        </w:tc>
+      </w:tr>
+      <w:tr>
+        <w:tc>
+          <w:tcPr>
+            <w:tcW w:w="10422" w:type="dxa"/>
+          </w:tcPr>
+          <w:p>
+            <w:pPr>
+              <w:tabs>
+                <w:tab w:val="left" w:pos="2268"/>
+                <w:tab w:val="left" w:pos="2552"/>
+                <w:tab w:val="left" w:pos="4962"/>
+                <w:tab w:val="left" w:pos="5245"/>
+                <w:tab w:val="left" w:pos="5812"/>
+                <w:tab w:val="left" w:pos="6096"/>
+              </w:tabs>
+              <w:spacing w:line="360" w:lineRule="auto"/>
+              <w:rPr>
+                <w:rFonts w:ascii="Arial" w:hAnsi="Arial" w:cs="Arial"/>
+                <w:sz w:val="4"/>
+                <w:szCs w:val="4"/>
+                <w:lang w:val="en-ID"/>
+              </w:rPr>
+            </w:pPr>
+          </w:p>
+        </w:tc>
+      </w:tr>
+      <w:tr>
+        <w:tc>
+          <w:tcPr>
+            <w:tcW w:w="10422" w:type="dxa"/>
+          </w:tcPr>
+          <w:p>
+            <w:pPr>
+              <w:tabs>
+                <w:tab w:val="left" w:pos="3690"/>
+              </w:tabs>
+              <w:ind w:right="3549"/>
+              <w:jc w:val="right"/>
+              <w:rPr>
+                <w:rFonts w:ascii="Calibri" w:hAnsi="Calibri" w:cs="Calibri"/>
                 <w:b/>
                 <w:bCs/>
                 <w:sz w:val="36"/>
                 <w:szCs w:val="36"/>
                 <w:rtl/>
               </w:rPr>
-              <w:t xml:space="preserve">         </w:t>
-            </w:r>
-          </w:p>
-        </w:tc>
-      </w:tr>
-      <w:tr>
-        <w:tc>
-          <w:tcPr>
-            <w:tcW w:w="10422" w:type="dxa"/>
-          </w:tcPr>
-          <w:p>
-            <w:pPr>
-              <w:tabs>
-                <w:tab w:val="left" w:pos="3690"/>
-              </w:tabs>
-              <w:rPr>
-                <w:rFonts w:ascii="Calibri" w:hAnsi="Calibri" w:cs="Calibri"/>
-                <w:b/>
-                <w:bCs/>
-                <w:sz w:val="24"/>
-                <w:szCs w:val="24"/>
-                <w:rtl/>
-              </w:rPr>
-            </w:pPr>
-          </w:p>
-          <w:p>
-            <w:pPr>
-              <w:tabs>
-                <w:tab w:val="left" w:pos="3690"/>
-              </w:tabs>
-              <w:rPr>
-                <w:rFonts w:ascii="Calibri" w:hAnsi="Calibri" w:cs="Calibri"/>
-                <w:b/>
-                <w:bCs/>
-                <w:sz w:val="24"/>
-                <w:szCs w:val="24"/>
-                <w:rtl/>
-              </w:rPr>
-            </w:pPr>
-          </w:p>
-          <w:p>
-            <w:pPr>
-              <w:tabs>
-                <w:tab w:val="left" w:pos="3690"/>
-              </w:tabs>
-              <w:rPr>
-                <w:rFonts w:ascii="Calibri" w:hAnsi="Calibri" w:cs="Calibri"/>
-                <w:b/>
-                <w:bCs/>
-                <w:sz w:val="24"/>
-                <w:szCs w:val="24"/>
-                <w:rtl/>
-              </w:rPr>
-            </w:pPr>
-          </w:p>
-          <w:p>
-            <w:pPr>
-              <w:tabs>
-                <w:tab w:val="left" w:pos="3690"/>
-              </w:tabs>
-              <w:rPr>
-                <w:rFonts w:ascii="Calibri" w:hAnsi="Calibri" w:cs="Calibri"/>
-                <w:b/>
-                <w:bCs/>
-                <w:sz w:val="24"/>
-                <w:szCs w:val="24"/>
-                <w:rtl/>
-              </w:rPr>
-            </w:pPr>
-          </w:p>
-          <w:p>
-            <w:pPr>
-              <w:tabs>
-                <w:tab w:val="left" w:pos="2268"/>
-                <w:tab w:val="left" w:pos="2552"/>
-                <w:tab w:val="left" w:pos="4962"/>
-                <w:tab w:val="left" w:pos="5245"/>
-                <w:tab w:val="left" w:pos="5812"/>
-                <w:tab w:val="left" w:pos="6096"/>
-              </w:tabs>
-              <w:spacing w:line="360" w:lineRule="auto"/>
-              <w:rPr>
-                <w:rFonts w:ascii="Arial" w:hAnsi="Arial" w:cs="Arial"/>
-                <w:lang w:val="en-ID"/>
-              </w:rPr>
-            </w:pPr>
-            <w:r>
-              <w:rPr>
-                <w:rFonts w:ascii="Calibri" w:hAnsi="Calibri" w:cs="Calibri" w:hint="cs"/>
-                <w:b/>
-                <w:bCs/>
-                <w:sz w:val="24"/>
-                <w:szCs w:val="24"/>
-                <w:rtl/>
-              </w:rPr>
-              <w:t xml:space="preserve">...........................................                                                                               </w:t>
-            </w:r>
-          </w:p>
-        </w:tc>
-      </w:tr>
-      <w:tr>
-        <w:tc>
-          <w:tcPr>
-            <w:tcW w:w="10422" w:type="dxa"/>
-          </w:tcPr>
-          <w:p>
-            <w:pPr>
-              <w:tabs>
-                <w:tab w:val="left" w:pos="3690"/>
-              </w:tabs>
-              <w:jc w:val="center"/>
-              <w:rPr>
-                <w:rFonts w:ascii="Calibri" w:hAnsi="Calibri" w:cs="Calibri"/>
-                <w:b/>
-                <w:bCs/>
-                <w:sz w:val="24"/>
-                <w:szCs w:val="24"/>
-              </w:rPr>
             </w:pPr>
             <w:r>
               <w:rPr>
@@ -2425,40 +2124,85 @@
               </w:rPr>
               <w:t>المدرس / ة</w:t>
             </w:r>
-            <w:r>
-              <w:rPr>
-                <w:rFonts w:ascii="Calibri" w:hAnsi="Calibri" w:cs="Calibri" w:hint="cs"/>
+          </w:p>
+          <w:p>
+            <w:pPr>
+              <w:tabs>
+                <w:tab w:val="left" w:pos="3690"/>
+              </w:tabs>
+              <w:ind w:right="3549"/>
+              <w:jc w:val="right"/>
+              <w:rPr>
+                <w:rFonts w:ascii="Arial" w:eastAsia="Times New Roman" w:hAnsi="Arial" w:cs="Arial"/>
+                <w:color w:val="000000"/>
+              </w:rPr>
+            </w:pPr>
+          </w:p>
+          <w:p>
+            <w:pPr>
+              <w:tabs>
+                <w:tab w:val="left" w:pos="3690"/>
+              </w:tabs>
+              <w:ind w:right="3549"/>
+              <w:jc w:val="right"/>
+              <w:rPr>
+                <w:rFonts w:ascii="Arial" w:eastAsia="Times New Roman" w:hAnsi="Arial" w:cs="Arial"/>
+                <w:color w:val="000000"/>
+              </w:rPr>
+            </w:pPr>
+          </w:p>
+          <w:p>
+            <w:pPr>
+              <w:tabs>
+                <w:tab w:val="left" w:pos="3690"/>
+              </w:tabs>
+              <w:ind w:right="3549"/>
+              <w:jc w:val="right"/>
+              <w:rPr>
+                <w:rFonts w:ascii="Arial" w:eastAsia="Times New Roman" w:hAnsi="Arial" w:cs="Arial"/>
+                <w:color w:val="000000"/>
+              </w:rPr>
+            </w:pPr>
+          </w:p>
+          <w:p>
+            <w:pPr>
+              <w:tabs>
+                <w:tab w:val="left" w:pos="3690"/>
+              </w:tabs>
+              <w:ind w:right="3549"/>
+              <w:jc w:val="right"/>
+              <w:rPr>
+                <w:rFonts w:ascii="Arial" w:eastAsia="Times New Roman" w:hAnsi="Arial" w:cs="Arial"/>
+                <w:color w:val="000000"/>
+              </w:rPr>
+            </w:pPr>
+          </w:p>
+          <w:p>
+            <w:pPr>
+              <w:tabs>
+                <w:tab w:val="left" w:pos="3690"/>
+              </w:tabs>
+              <w:ind w:right="3549"/>
+              <w:jc w:val="right"/>
+              <w:rPr>
+                <w:rFonts w:ascii="Calibri" w:hAnsi="Calibri" w:cs="Calibri"/>
                 <w:b/>
                 <w:bCs/>
                 <w:sz w:val="24"/>
                 <w:szCs w:val="24"/>
-                <w:rtl/>
-              </w:rPr>
-              <w:t xml:space="preserve">                                                       </w:t>
+              </w:rPr>
+            </w:pPr>
+            <w:r>
+              <w:rPr>
+                <w:rFonts w:ascii="Arial" w:eastAsia="Times New Roman" w:hAnsi="Arial" w:cs="Arial"/>
+                <w:color w:val="000000"/>
+              </w:rPr>
+              <w:t>${pengajar_name}</w:t>
             </w:r>
           </w:p>
         </w:tc>
       </w:tr>
     </w:tbl>
-    <w:p>
-      <w:pPr>
-        <w:tabs>
-          <w:tab w:val="left" w:pos="2268"/>
-          <w:tab w:val="left" w:pos="2552"/>
-          <w:tab w:val="left" w:pos="4962"/>
-          <w:tab w:val="left" w:pos="5245"/>
-          <w:tab w:val="left" w:pos="5812"/>
-          <w:tab w:val="left" w:pos="6096"/>
-        </w:tabs>
-        <w:spacing w:after="0" w:line="360" w:lineRule="auto"/>
-        <w:ind w:firstLine="3544"/>
-        <w:rPr>
-          <w:rFonts w:ascii="Arial" w:hAnsi="Arial" w:cs="Arial"/>
-          <w:rtl/>
-          <w:lang w:val="en-ID"/>
-        </w:rPr>
-      </w:pPr>
-    </w:p>
     <w:p>
       <w:pPr>
         <w:tabs>
@@ -2847,6 +2591,7 @@
     <w:lsdException w:name="HTML Sample" w:semiHidden="1" w:unhideWhenUsed="1"/>
     <w:lsdException w:name="HTML Typewriter" w:semiHidden="1" w:unhideWhenUsed="1"/>
     <w:lsdException w:name="HTML Variable" w:semiHidden="1" w:unhideWhenUsed="1"/>
+    <w:lsdException w:name="Normal Table" w:semiHidden="1" w:unhideWhenUsed="1"/>
     <w:lsdException w:name="annotation subject" w:semiHidden="1" w:unhideWhenUsed="1"/>
     <w:lsdException w:name="No List" w:semiHidden="1" w:unhideWhenUsed="1"/>
     <w:lsdException w:name="Outline List 1" w:semiHidden="1" w:unhideWhenUsed="1"/>
@@ -2889,8 +2634,11 @@
     <w:lsdException w:name="Table Contemporary" w:semiHidden="1" w:unhideWhenUsed="1"/>
     <w:lsdException w:name="Table Elegant" w:semiHidden="1" w:unhideWhenUsed="1"/>
     <w:lsdException w:name="Table Professional" w:semiHidden="1" w:unhideWhenUsed="1"/>
+    <w:lsdException w:name="Table Subtle 1" w:semiHidden="1" w:unhideWhenUsed="1"/>
     <w:lsdException w:name="Table Subtle 2" w:semiHidden="1" w:unhideWhenUsed="1"/>
     <w:lsdException w:name="Table Web 1" w:semiHidden="1" w:unhideWhenUsed="1"/>
+    <w:lsdException w:name="Table Web 2" w:semiHidden="1" w:unhideWhenUsed="1"/>
+    <w:lsdException w:name="Table Web 3" w:semiHidden="1" w:unhideWhenUsed="1"/>
     <w:lsdException w:name="Balloon Text" w:semiHidden="1" w:unhideWhenUsed="1"/>
     <w:lsdException w:name="Table Grid" w:uiPriority="59"/>
     <w:lsdException w:name="Table Theme" w:semiHidden="1" w:unhideWhenUsed="1"/>

</xml_diff>